<commit_message>
Update report with link to the repository
</commit_message>
<xml_diff>
--- a/appendix/report.docx
+++ b/appendix/report.docx
@@ -244,7 +244,7 @@
       </w:r>
       <w:r>
         <w:rPr/>
-        <w:t>Джабраилов Х. А.</w:t>
+        <w:t>Фурлетов Ю. М.</w:t>
       </w:r>
     </w:p>
     <w:p>
@@ -306,15 +306,30 @@
       </w:pPr>
       <w:r>
         <w:rPr/>
-        <w:t>202</w:t>
-      </w:r>
-      <w:r>
-        <w:rPr/>
-        <w:t>3</w:t>
+        <w:t>2023</w:t>
       </w:r>
       <w:r>
         <w:br w:type="page"/>
       </w:r>
+    </w:p>
+    <w:p>
+      <w:pPr>
+        <w:pStyle w:val="Normal"/>
+        <w:spacing w:lineRule="auto" w:line="360"/>
+        <w:ind w:firstLine="851"/>
+        <w:jc w:val="both"/>
+        <w:rPr/>
+      </w:pPr>
+      <w:r>
+        <w:rPr/>
+        <w:t xml:space="preserve">Ссылка на репозиторий: </w:t>
+      </w:r>
+      <w:hyperlink r:id="rId2">
+        <w:r>
+          <w:rPr/>
+          <w:t>https://github.com/PatriotRossii/informatics_laboratories_8</w:t>
+        </w:r>
+      </w:hyperlink>
     </w:p>
     <w:p>
       <w:pPr>
@@ -351,7 +366,7 @@
                     </pic:cNvPicPr>
                   </pic:nvPicPr>
                   <pic:blipFill>
-                    <a:blip r:embed="rId2"/>
+                    <a:blip r:embed="rId3"/>
                     <a:stretch>
                       <a:fillRect/>
                     </a:stretch>
@@ -411,7 +426,7 @@
                     </pic:cNvPicPr>
                   </pic:nvPicPr>
                   <pic:blipFill>
-                    <a:blip r:embed="rId3"/>
+                    <a:blip r:embed="rId4"/>
                     <a:stretch>
                       <a:fillRect/>
                     </a:stretch>
@@ -483,7 +498,7 @@
                     </pic:cNvPicPr>
                   </pic:nvPicPr>
                   <pic:blipFill>
-                    <a:blip r:embed="rId4"/>
+                    <a:blip r:embed="rId5"/>
                     <a:stretch>
                       <a:fillRect/>
                     </a:stretch>
@@ -555,7 +570,7 @@
                     </pic:cNvPicPr>
                   </pic:nvPicPr>
                   <pic:blipFill>
-                    <a:blip r:embed="rId5"/>
+                    <a:blip r:embed="rId6"/>
                     <a:stretch>
                       <a:fillRect/>
                     </a:stretch>
@@ -627,7 +642,7 @@
                     </pic:cNvPicPr>
                   </pic:nvPicPr>
                   <pic:blipFill>
-                    <a:blip r:embed="rId6"/>
+                    <a:blip r:embed="rId7"/>
                     <a:stretch>
                       <a:fillRect/>
                     </a:stretch>
@@ -699,7 +714,7 @@
                     </pic:cNvPicPr>
                   </pic:nvPicPr>
                   <pic:blipFill>
-                    <a:blip r:embed="rId7"/>
+                    <a:blip r:embed="rId8"/>
                     <a:stretch>
                       <a:fillRect/>
                     </a:stretch>
@@ -725,7 +740,7 @@
       </w:r>
     </w:p>
     <w:sectPr>
-      <w:footerReference w:type="default" r:id="rId8"/>
+      <w:footerReference w:type="default" r:id="rId9"/>
       <w:type w:val="nextPage"/>
       <w:pgSz w:w="11906" w:h="16838"/>
       <w:pgMar w:left="1418" w:right="1134" w:gutter="0" w:header="0" w:top="1134" w:footer="709" w:bottom="1134"/>

</xml_diff>